<commit_message>
Added load screen, fixed crc handling for serialComm class
</commit_message>
<xml_diff>
--- a/Spec/Ground controller.docx
+++ b/Spec/Ground controller.docx
@@ -101,52 +101,45 @@
           <w:sz w:val="36"/>
           <w:szCs w:val="36"/>
         </w:rPr>
-        <w:t>Author: Anton Kipiatkov</w:t>
-      </w:r>
-    </w:p>
-    <w:p>
-      <w:pPr>
+        <w:t>Author: Anton K</w:t>
+      </w:r>
+      <w:r>
         <w:rPr>
           <w:sz w:val="36"/>
           <w:szCs w:val="36"/>
         </w:rPr>
-      </w:pPr>
+        <w:t>y</w:t>
+      </w:r>
+      <w:bookmarkStart w:id="0" w:name="_GoBack"/>
+      <w:bookmarkEnd w:id="0"/>
       <w:r>
         <w:rPr>
           <w:sz w:val="36"/>
           <w:szCs w:val="36"/>
         </w:rPr>
-        <w:t xml:space="preserve">Date: </w:t>
-      </w:r>
-      <w:r>
+        <w:t>piatkov</w:t>
+      </w:r>
+    </w:p>
+    <w:p>
+      <w:pPr>
         <w:rPr>
           <w:sz w:val="36"/>
           <w:szCs w:val="36"/>
         </w:rPr>
-        <w:t>17</w:t>
-      </w:r>
+      </w:pPr>
       <w:r>
         <w:rPr>
           <w:sz w:val="36"/>
           <w:szCs w:val="36"/>
         </w:rPr>
-        <w:t>/0</w:t>
+        <w:t xml:space="preserve">Date: </w:t>
       </w:r>
       <w:r>
         <w:rPr>
           <w:sz w:val="36"/>
           <w:szCs w:val="36"/>
         </w:rPr>
-        <w:t>8</w:t>
-      </w:r>
-      <w:bookmarkStart w:id="0" w:name="_GoBack"/>
-      <w:bookmarkEnd w:id="0"/>
-      <w:r>
-        <w:rPr>
-          <w:sz w:val="36"/>
-          <w:szCs w:val="36"/>
-        </w:rPr>
-        <w:t>/19</w:t>
+        <w:t>15/02/2020</w:t>
       </w:r>
     </w:p>
     <w:p/>
@@ -20355,7 +20348,19 @@
         <w:t xml:space="preserve">Once the communication function starts it first sends a setup message to the </w:t>
       </w:r>
       <w:r>
-        <w:t>communication system and waits for a setup acknowledge for 100[ms]. If no setup Ack arrives, the application resend the setup message and waits again for 100[ms] for a setup ACK message. If no message arrives once more the communication function shuts down.</w:t>
+        <w:t xml:space="preserve">communication system and waits for a setup acknowledge for </w:t>
+      </w:r>
+      <w:r>
+        <w:t>5</w:t>
+      </w:r>
+      <w:r>
+        <w:t xml:space="preserve">00[ms]. If no setup Ack arrives, the application resend the setup message and waits again for </w:t>
+      </w:r>
+      <w:r>
+        <w:t>5</w:t>
+      </w:r>
+      <w:r>
+        <w:t>00[ms] for a setup ACK message. If no message arrives once more the communication function shuts down.</w:t>
       </w:r>
     </w:p>
     <w:p>
@@ -20373,7 +20378,7 @@
         <w:t xml:space="preserve">he quad copter ground controller sends a message to the quad periodical, with a cycle time of </w:t>
       </w:r>
       <w:r>
-        <w:t>20</w:t>
+        <w:t>50</w:t>
       </w:r>
       <w:r>
         <w:t xml:space="preserve"> [msec].</w:t>
@@ -21642,7 +21647,19 @@
       <w:pStyle w:val="Header"/>
     </w:pPr>
     <w:r>
-      <w:t>14/01/19</w:t>
+      <w:t>15</w:t>
+    </w:r>
+    <w:r>
+      <w:t>/0</w:t>
+    </w:r>
+    <w:r>
+      <w:t>2</w:t>
+    </w:r>
+    <w:r>
+      <w:t>/</w:t>
+    </w:r>
+    <w:r>
+      <w:t>20</w:t>
     </w:r>
   </w:p>
 </w:hdr>
@@ -25868,7 +25885,7 @@
 </file>
 
 <file path=customXml/itemProps1.xml><?xml version="1.0" encoding="utf-8"?>
-<ds:datastoreItem xmlns:ds="http://schemas.openxmlformats.org/officeDocument/2006/customXml" ds:itemID="{C695DDAE-D5A7-4F4D-93E0-04A8F49A8FA5}">
+<ds:datastoreItem xmlns:ds="http://schemas.openxmlformats.org/officeDocument/2006/customXml" ds:itemID="{CAA48F73-CE43-4AD6-BF30-3003E3A55B0C}">
   <ds:schemaRefs>
     <ds:schemaRef ds:uri="http://schemas.openxmlformats.org/officeDocument/2006/bibliography"/>
   </ds:schemaRefs>

</xml_diff>